<commit_message>
on deadline (01/06, Wed)
</commit_message>
<xml_diff>
--- a/pre-defense/pd-as.docx
+++ b/pre-defense/pd-as.docx
@@ -276,16 +276,17 @@
           <w:szCs w:val="21"/>
           <w:u w:val="single"/>
         </w:rPr>
-        <w:t xml:space="preserve">　　　　　　　　　　　 </w:t>
-      </w:r>
-      <w:r>
-        <w:rPr>
-          <w:rFonts w:hint="eastAsia" w:ascii="Times New Roman" w:hAnsi="Times New Roman" w:eastAsia="ＭＳ 明朝"/>
+        <w:t>　　　　　</w:t>
+      </w:r>
+      <w:r>
+        <w:rPr>
+          <w:rFonts w:hint="default" w:ascii="Times New Roman" w:hAnsi="Times New Roman" w:eastAsia="ＭＳ 明朝"/>
           <w:sz w:val="21"/>
           <w:szCs w:val="21"/>
           <w:u w:val="single"/>
-        </w:rPr>
-        <w:t>　</w:t>
+          <w:lang w:val="en"/>
+        </w:rPr>
+        <w:t>s1820002</w:t>
       </w:r>
     </w:p>
     <w:p>
@@ -338,25 +339,17 @@
           <w:szCs w:val="21"/>
           <w:u w:val="single"/>
         </w:rPr>
-        <w:t>　　　　　　　</w:t>
-      </w:r>
-      <w:r>
-        <w:rPr>
-          <w:rFonts w:hint="eastAsia" w:ascii="Times New Roman" w:hAnsi="Times New Roman" w:eastAsia="ＭＳ 明朝"/>
+        <w:t>　　　</w:t>
+      </w:r>
+      <w:r>
+        <w:rPr>
+          <w:rFonts w:hint="default" w:ascii="Times New Roman" w:hAnsi="Times New Roman" w:eastAsia="ＭＳ 明朝"/>
           <w:sz w:val="21"/>
           <w:szCs w:val="21"/>
           <w:u w:val="single"/>
-        </w:rPr>
-        <w:t>　</w:t>
-      </w:r>
-      <w:r>
-        <w:rPr>
-          <w:rFonts w:ascii="Times New Roman" w:hAnsi="Times New Roman" w:eastAsia="ＭＳ 明朝"/>
-          <w:sz w:val="21"/>
-          <w:szCs w:val="21"/>
-          <w:u w:val="single"/>
-        </w:rPr>
-        <w:t xml:space="preserve"> 　　　　　　　</w:t>
+          <w:lang w:val="en"/>
+        </w:rPr>
+        <w:t>ATMAJA, Bagus Tris</w:t>
       </w:r>
     </w:p>
     <w:p>
@@ -563,23 +556,28 @@
           </w:p>
           <w:p>
             <w:pPr>
-              <w:rPr>
-                <w:rFonts w:ascii="Times New Roman" w:hAnsi="Times New Roman" w:eastAsia="ＭＳ 明朝"/>
+              <w:spacing w:line="200" w:lineRule="exact"/>
+              <w:ind w:firstLine="200"/>
+              <w:rPr>
+                <w:rFonts w:eastAsia="ＭＳ 明朝"/>
                 <w:color w:val="000000"/>
-                <w:szCs w:val="21"/>
-              </w:rPr>
-            </w:pPr>
-            <w:r>
-              <w:rPr>
-                <w:rFonts w:hint="eastAsia" w:ascii="Times New Roman" w:hAnsi="Times New Roman" w:eastAsia="ＭＳ 明朝"/>
+                <w:sz w:val="20"/>
+                <w:lang w:val="en"/>
+              </w:rPr>
+            </w:pPr>
+            <w:r>
+              <w:rPr>
+                <w:rFonts w:eastAsia="ＭＳ 明朝"/>
                 <w:color w:val="000000"/>
-                <w:szCs w:val="21"/>
-              </w:rPr>
-              <w:t>　</w:t>
-            </w:r>
-          </w:p>
-          <w:p>
-            <w:pPr>
+                <w:sz w:val="20"/>
+                <w:lang w:val="en"/>
+              </w:rPr>
+              <w:t>Dimensional Speech Emotion Recognition by Fusing Acoustic and Linguistic Information</w:t>
+            </w:r>
+          </w:p>
+          <w:p>
+            <w:pPr>
+              <w:ind w:firstLine="200" w:firstLineChars="100"/>
               <w:rPr>
                 <w:rFonts w:hint="default" w:ascii="Times New Roman" w:hAnsi="Times New Roman" w:eastAsia="ＭＳ 明朝"/>
                 <w:color w:val="000000"/>
@@ -589,23 +587,22 @@
             </w:pPr>
             <w:r>
               <w:rPr>
-                <w:rFonts w:hint="eastAsia" w:ascii="Times New Roman" w:hAnsi="Times New Roman" w:eastAsia="ＭＳ 明朝"/>
+                <w:rFonts w:eastAsia="ＭＳ 明朝"/>
                 <w:color w:val="000000"/>
-                <w:szCs w:val="21"/>
-              </w:rPr>
-              <w:t>　</w:t>
-            </w:r>
-            <w:r>
-              <w:rPr>
-                <w:rFonts w:hint="default" w:ascii="Times New Roman" w:hAnsi="Times New Roman" w:eastAsia="ＭＳ 明朝"/>
+                <w:sz w:val="20"/>
+                <w:lang w:val="en"/>
+              </w:rPr>
+              <w:t>(</w:t>
+            </w:r>
+            <w:r>
+              <w:rPr>
+                <w:rFonts w:hint="eastAsia" w:eastAsia="ＭＳ 明朝"/>
                 <w:color w:val="000000"/>
-                <w:szCs w:val="21"/>
+                <w:sz w:val="20"/>
                 <w:lang w:val="en"/>
               </w:rPr>
-              <w:t>Dimensional Speech Emotion Recognition by Fusing Acoustic and Linguistic Information</w:t>
-            </w:r>
-            <w:bookmarkStart w:id="0" w:name="_GoBack"/>
-            <w:bookmarkEnd w:id="0"/>
+              <w:t>音響情報および言語情報の統合による次元的音声感情認識)</w:t>
+            </w:r>
           </w:p>
         </w:tc>
       </w:tr>
@@ -758,48 +755,74 @@
           <w:p>
             <w:pPr>
               <w:rPr>
-                <w:rFonts w:ascii="Times New Roman" w:hAnsi="Times New Roman" w:eastAsia="ＭＳ 明朝"/>
-                <w:szCs w:val="21"/>
-              </w:rPr>
-            </w:pPr>
-            <w:r>
-              <w:rPr>
                 <w:rFonts w:hint="eastAsia" w:ascii="Times New Roman" w:hAnsi="Times New Roman" w:eastAsia="ＭＳ 明朝"/>
                 <w:sz w:val="21"/>
                 <w:szCs w:val="21"/>
               </w:rPr>
+            </w:pPr>
+            <w:r>
+              <w:rPr>
+                <w:rFonts w:hint="eastAsia" w:ascii="Times New Roman" w:hAnsi="Times New Roman" w:eastAsia="ＭＳ 明朝"/>
+                <w:sz w:val="21"/>
+                <w:szCs w:val="21"/>
+              </w:rPr>
               <w:t>　</w:t>
             </w:r>
           </w:p>
           <w:p>
             <w:pPr>
-              <w:rPr>
-                <w:rFonts w:ascii="Times New Roman" w:hAnsi="Times New Roman" w:eastAsia="ＭＳ 明朝"/>
-                <w:szCs w:val="21"/>
-              </w:rPr>
-            </w:pPr>
-            <w:r>
+              <w:ind w:left="240" w:leftChars="100" w:firstLine="0" w:firstLineChars="0"/>
               <w:rPr>
                 <w:rFonts w:hint="eastAsia" w:ascii="Times New Roman" w:hAnsi="Times New Roman" w:eastAsia="ＭＳ 明朝"/>
-                <w:szCs w:val="21"/>
-              </w:rPr>
-              <w:t>　</w:t>
-            </w:r>
-          </w:p>
-          <w:p>
-            <w:pPr>
-              <w:rPr>
-                <w:rFonts w:ascii="Times New Roman" w:hAnsi="Times New Roman" w:eastAsia="ＭＳ 明朝"/>
+                <w:sz w:val="21"/>
                 <w:szCs w:val="21"/>
               </w:rPr>
             </w:pPr>
             <w:r>
               <w:rPr>
                 <w:rFonts w:hint="eastAsia" w:ascii="Times New Roman" w:hAnsi="Times New Roman" w:eastAsia="ＭＳ 明朝"/>
-                <w:szCs w:val="21"/>
-              </w:rPr>
-              <w:t>　</w:t>
-            </w:r>
+                <w:sz w:val="21"/>
+                <w:szCs w:val="21"/>
+              </w:rPr>
+              <w:t xml:space="preserve">B. T. Atmaja and M. Akagi, “Dimensional speech emotion recognition from speech features and word </w:t>
+            </w:r>
+          </w:p>
+          <w:p>
+            <w:pPr>
+              <w:ind w:left="240" w:leftChars="100" w:firstLine="0" w:firstLineChars="0"/>
+              <w:rPr>
+                <w:rFonts w:hint="eastAsia" w:ascii="Times New Roman" w:hAnsi="Times New Roman" w:eastAsia="ＭＳ 明朝"/>
+                <w:sz w:val="21"/>
+                <w:szCs w:val="21"/>
+              </w:rPr>
+            </w:pPr>
+            <w:r>
+              <w:rPr>
+                <w:rFonts w:hint="eastAsia" w:ascii="Times New Roman" w:hAnsi="Times New Roman" w:eastAsia="ＭＳ 明朝"/>
+                <w:sz w:val="21"/>
+                <w:szCs w:val="21"/>
+              </w:rPr>
+              <w:t xml:space="preserve">embeddings by using multitask learning,” APSIPA Trans. Signal Inf. Process., vol. 9, no. May, p. e17, </w:t>
+            </w:r>
+          </w:p>
+          <w:p>
+            <w:pPr>
+              <w:ind w:left="240" w:leftChars="100" w:firstLine="0" w:firstLineChars="0"/>
+              <w:rPr>
+                <w:rFonts w:ascii="Times New Roman" w:hAnsi="Times New Roman" w:eastAsia="ＭＳ 明朝"/>
+                <w:szCs w:val="21"/>
+              </w:rPr>
+            </w:pPr>
+            <w:r>
+              <w:rPr>
+                <w:rFonts w:hint="eastAsia" w:ascii="Times New Roman" w:hAnsi="Times New Roman" w:eastAsia="ＭＳ 明朝"/>
+                <w:sz w:val="21"/>
+                <w:szCs w:val="21"/>
+              </w:rPr>
+              <w:t>May 2020.</w:t>
+            </w:r>
+            <w:bookmarkStart w:id="0" w:name="_GoBack"/>
+            <w:bookmarkEnd w:id="0"/>
           </w:p>
           <w:p>
             <w:pPr>
@@ -1192,12 +1215,23 @@
             <w:pPr>
               <w:jc w:val="center"/>
               <w:rPr>
-                <w:rFonts w:asciiTheme="minorEastAsia" w:hAnsiTheme="minorEastAsia" w:eastAsiaTheme="minorEastAsia"/>
+                <w:rFonts w:hint="default" w:asciiTheme="minorEastAsia" w:hAnsiTheme="minorEastAsia" w:eastAsiaTheme="minorEastAsia"/>
                 <w:b/>
                 <w:sz w:val="28"/>
                 <w:szCs w:val="21"/>
-              </w:rPr>
-            </w:pPr>
+                <w:lang w:val="en"/>
+              </w:rPr>
+            </w:pPr>
+            <w:r>
+              <w:rPr>
+                <w:rFonts w:hint="default" w:asciiTheme="minorEastAsia" w:hAnsiTheme="minorEastAsia" w:eastAsiaTheme="minorEastAsia"/>
+                <w:b/>
+                <w:sz w:val="28"/>
+                <w:szCs w:val="21"/>
+                <w:lang w:val="en"/>
+              </w:rPr>
+              <w:t>4</w:t>
+            </w:r>
           </w:p>
         </w:tc>
         <w:tc>
@@ -1209,12 +1243,23 @@
             <w:pPr>
               <w:jc w:val="center"/>
               <w:rPr>
-                <w:rFonts w:asciiTheme="minorEastAsia" w:hAnsiTheme="minorEastAsia" w:eastAsiaTheme="minorEastAsia"/>
+                <w:rFonts w:hint="default" w:asciiTheme="minorEastAsia" w:hAnsiTheme="minorEastAsia" w:eastAsiaTheme="minorEastAsia"/>
                 <w:b/>
                 <w:sz w:val="28"/>
                 <w:szCs w:val="21"/>
-              </w:rPr>
-            </w:pPr>
+                <w:lang w:val="en"/>
+              </w:rPr>
+            </w:pPr>
+            <w:r>
+              <w:rPr>
+                <w:rFonts w:hint="default" w:asciiTheme="minorEastAsia" w:hAnsiTheme="minorEastAsia" w:eastAsiaTheme="minorEastAsia"/>
+                <w:b/>
+                <w:sz w:val="28"/>
+                <w:szCs w:val="21"/>
+                <w:lang w:val="en"/>
+              </w:rPr>
+              <w:t>3</w:t>
+            </w:r>
           </w:p>
         </w:tc>
         <w:tc>
@@ -1229,12 +1274,23 @@
             <w:pPr>
               <w:jc w:val="center"/>
               <w:rPr>
-                <w:rFonts w:asciiTheme="minorEastAsia" w:hAnsiTheme="minorEastAsia" w:eastAsiaTheme="minorEastAsia"/>
+                <w:rFonts w:hint="default" w:asciiTheme="minorEastAsia" w:hAnsiTheme="minorEastAsia" w:eastAsiaTheme="minorEastAsia"/>
                 <w:b/>
                 <w:sz w:val="28"/>
                 <w:szCs w:val="21"/>
-              </w:rPr>
-            </w:pPr>
+                <w:lang w:val="en"/>
+              </w:rPr>
+            </w:pPr>
+            <w:r>
+              <w:rPr>
+                <w:rFonts w:hint="default" w:asciiTheme="minorEastAsia" w:hAnsiTheme="minorEastAsia" w:eastAsiaTheme="minorEastAsia"/>
+                <w:b/>
+                <w:sz w:val="28"/>
+                <w:szCs w:val="21"/>
+                <w:lang w:val="en"/>
+              </w:rPr>
+              <w:t>3</w:t>
+            </w:r>
           </w:p>
         </w:tc>
         <w:tc>
@@ -1249,12 +1305,23 @@
             <w:pPr>
               <w:jc w:val="center"/>
               <w:rPr>
-                <w:rFonts w:asciiTheme="minorEastAsia" w:hAnsiTheme="minorEastAsia" w:eastAsiaTheme="minorEastAsia"/>
+                <w:rFonts w:hint="default" w:asciiTheme="minorEastAsia" w:hAnsiTheme="minorEastAsia" w:eastAsiaTheme="minorEastAsia"/>
                 <w:b/>
                 <w:sz w:val="28"/>
                 <w:szCs w:val="21"/>
-              </w:rPr>
-            </w:pPr>
+                <w:lang w:val="en"/>
+              </w:rPr>
+            </w:pPr>
+            <w:r>
+              <w:rPr>
+                <w:rFonts w:hint="default" w:asciiTheme="minorEastAsia" w:hAnsiTheme="minorEastAsia" w:eastAsiaTheme="minorEastAsia"/>
+                <w:b/>
+                <w:sz w:val="28"/>
+                <w:szCs w:val="21"/>
+                <w:lang w:val="en"/>
+              </w:rPr>
+              <w:t>10</w:t>
+            </w:r>
           </w:p>
         </w:tc>
       </w:tr>
@@ -1328,12 +1395,23 @@
             <w:pPr>
               <w:jc w:val="center"/>
               <w:rPr>
-                <w:rFonts w:asciiTheme="minorEastAsia" w:hAnsiTheme="minorEastAsia" w:eastAsiaTheme="minorEastAsia"/>
+                <w:rFonts w:hint="default" w:asciiTheme="minorEastAsia" w:hAnsiTheme="minorEastAsia" w:eastAsiaTheme="minorEastAsia"/>
                 <w:b/>
                 <w:sz w:val="28"/>
                 <w:szCs w:val="21"/>
-              </w:rPr>
-            </w:pPr>
+                <w:lang w:val="en"/>
+              </w:rPr>
+            </w:pPr>
+            <w:r>
+              <w:rPr>
+                <w:rFonts w:hint="default" w:asciiTheme="minorEastAsia" w:hAnsiTheme="minorEastAsia" w:eastAsiaTheme="minorEastAsia"/>
+                <w:b/>
+                <w:sz w:val="28"/>
+                <w:szCs w:val="21"/>
+                <w:lang w:val="en"/>
+              </w:rPr>
+              <w:t>8</w:t>
+            </w:r>
           </w:p>
         </w:tc>
         <w:tc>
@@ -1345,12 +1423,23 @@
             <w:pPr>
               <w:jc w:val="center"/>
               <w:rPr>
-                <w:rFonts w:asciiTheme="minorEastAsia" w:hAnsiTheme="minorEastAsia" w:eastAsiaTheme="minorEastAsia"/>
+                <w:rFonts w:hint="default" w:asciiTheme="minorEastAsia" w:hAnsiTheme="minorEastAsia" w:eastAsiaTheme="minorEastAsia"/>
                 <w:b/>
                 <w:sz w:val="28"/>
                 <w:szCs w:val="21"/>
-              </w:rPr>
-            </w:pPr>
+                <w:lang w:val="en"/>
+              </w:rPr>
+            </w:pPr>
+            <w:r>
+              <w:rPr>
+                <w:rFonts w:hint="default" w:asciiTheme="minorEastAsia" w:hAnsiTheme="minorEastAsia" w:eastAsiaTheme="minorEastAsia"/>
+                <w:b/>
+                <w:sz w:val="28"/>
+                <w:szCs w:val="21"/>
+                <w:lang w:val="en"/>
+              </w:rPr>
+              <w:t>6</w:t>
+            </w:r>
           </w:p>
         </w:tc>
         <w:tc>
@@ -1365,12 +1454,23 @@
             <w:pPr>
               <w:jc w:val="center"/>
               <w:rPr>
-                <w:rFonts w:asciiTheme="minorEastAsia" w:hAnsiTheme="minorEastAsia" w:eastAsiaTheme="minorEastAsia"/>
+                <w:rFonts w:hint="default" w:asciiTheme="minorEastAsia" w:hAnsiTheme="minorEastAsia" w:eastAsiaTheme="minorEastAsia"/>
                 <w:b/>
                 <w:sz w:val="28"/>
                 <w:szCs w:val="21"/>
-              </w:rPr>
-            </w:pPr>
+                <w:lang w:val="en"/>
+              </w:rPr>
+            </w:pPr>
+            <w:r>
+              <w:rPr>
+                <w:rFonts w:hint="default" w:asciiTheme="minorEastAsia" w:hAnsiTheme="minorEastAsia" w:eastAsiaTheme="minorEastAsia"/>
+                <w:b/>
+                <w:sz w:val="28"/>
+                <w:szCs w:val="21"/>
+                <w:lang w:val="en"/>
+              </w:rPr>
+              <w:t>6</w:t>
+            </w:r>
           </w:p>
         </w:tc>
         <w:tc>
@@ -1385,12 +1485,23 @@
             <w:pPr>
               <w:jc w:val="center"/>
               <w:rPr>
-                <w:rFonts w:asciiTheme="minorEastAsia" w:hAnsiTheme="minorEastAsia" w:eastAsiaTheme="minorEastAsia"/>
+                <w:rFonts w:hint="default" w:asciiTheme="minorEastAsia" w:hAnsiTheme="minorEastAsia" w:eastAsiaTheme="minorEastAsia"/>
                 <w:b/>
                 <w:sz w:val="28"/>
                 <w:szCs w:val="21"/>
-              </w:rPr>
-            </w:pPr>
+                <w:lang w:val="en"/>
+              </w:rPr>
+            </w:pPr>
+            <w:r>
+              <w:rPr>
+                <w:rFonts w:hint="default" w:asciiTheme="minorEastAsia" w:hAnsiTheme="minorEastAsia" w:eastAsiaTheme="minorEastAsia"/>
+                <w:b/>
+                <w:sz w:val="28"/>
+                <w:szCs w:val="21"/>
+                <w:lang w:val="en"/>
+              </w:rPr>
+              <w:t>20</w:t>
+            </w:r>
           </w:p>
         </w:tc>
       </w:tr>
@@ -1743,7 +1854,7 @@
 </file>
 
 <file path=word/styles.xml><?xml version="1.0" encoding="utf-8"?>
-<w:styles xmlns:mc="http://schemas.openxmlformats.org/markup-compatibility/2006" xmlns:o="urn:schemas-microsoft-com:office:office" xmlns:r="http://schemas.openxmlformats.org/officeDocument/2006/relationships" xmlns:m="http://schemas.openxmlformats.org/officeDocument/2006/math" xmlns:v="urn:schemas-microsoft-com:vml" xmlns:w="http://schemas.openxmlformats.org/wordprocessingml/2006/main" xmlns:w14="http://schemas.microsoft.com/office/word/2010/wordml" xmlns:w10="urn:schemas-microsoft-com:office:word" xmlns:sl="http://schemas.openxmlformats.org/schemaLibrary/2006/main" mc:Ignorable="w14">
+<w:styles xmlns:mc="http://schemas.openxmlformats.org/markup-compatibility/2006" xmlns:o="urn:schemas-microsoft-com:office:office" xmlns:r="http://schemas.openxmlformats.org/officeDocument/2006/relationships" xmlns:m="http://schemas.openxmlformats.org/officeDocument/2006/math" xmlns:v="urn:schemas-microsoft-com:vml" xmlns:w="http://schemas.openxmlformats.org/wordprocessingml/2006/main" xmlns:w14="http://schemas.microsoft.com/office/word/2010/wordml" xmlns:w10="urn:schemas-microsoft-com:office:word" xmlns:sl="http://schemas.openxmlformats.org/schemaLibrary/2006/main" xmlns:wpsCustomData="http://www.wps.cn/officeDocument/2013/wpsCustomData" mc:Ignorable="w14">
   <w:docDefaults>
     <w:rPrDefault>
       <w:rPr>
@@ -2250,7 +2361,7 @@
         <a:solidFill>
           <a:schemeClr val="phClr"/>
         </a:solidFill>
-        <a:gradFill rotWithShape="1">
+        <a:gradFill rotWithShape="true">
           <a:gsLst>
             <a:gs pos="0">
               <a:schemeClr val="phClr">
@@ -2274,9 +2385,9 @@
               </a:schemeClr>
             </a:gs>
           </a:gsLst>
-          <a:lin ang="5400000" scaled="0"/>
+          <a:lin ang="5400000" scaled="false"/>
         </a:gradFill>
-        <a:gradFill rotWithShape="1">
+        <a:gradFill rotWithShape="true">
           <a:gsLst>
             <a:gs pos="0">
               <a:schemeClr val="phClr">
@@ -2300,7 +2411,7 @@
               </a:schemeClr>
             </a:gs>
           </a:gsLst>
-          <a:lin ang="5400000" scaled="0"/>
+          <a:lin ang="5400000" scaled="false"/>
         </a:gradFill>
       </a:fillStyleLst>
       <a:lnStyleLst>
@@ -2353,7 +2464,7 @@
             <a:satMod val="170000"/>
           </a:schemeClr>
         </a:solidFill>
-        <a:gradFill rotWithShape="1">
+        <a:gradFill rotWithShape="true">
           <a:gsLst>
             <a:gs pos="0">
               <a:schemeClr val="phClr">
@@ -2378,7 +2489,7 @@
               </a:schemeClr>
             </a:gs>
           </a:gsLst>
-          <a:lin ang="5400000" scaled="0"/>
+          <a:lin ang="5400000" scaled="false"/>
         </a:gradFill>
       </a:bgFillStyleLst>
     </a:fmtScheme>

</xml_diff>